<commit_message>
liste des fonctionnalité dans rapport /!\ à finir
NE PAS OUBLIER de rajouter le diagramme de classe et modifier la liste les fonctionnalités et remarques si nécessaire
AINSI QUE rajouter le nouveaux decorateur de modele creer par Charles
</commit_message>
<xml_diff>
--- a/Rapport Sokoban.docx
+++ b/Rapport Sokoban.docx
@@ -180,17 +180,159 @@
         <w:t>Toutes les fonctionnalités non optionnelles demandées dans le sujet ont étés réalisées.</w:t>
       </w:r>
     </w:p>
-    <w:p/>
-    <w:p/>
-    <w:p/>
-    <w:p/>
-    <w:p/>
-    <w:p/>
-    <w:p/>
-    <w:p/>
-    <w:p/>
-    <w:p/>
-    <w:p/>
+    <w:p>
+      <w:r>
+        <w:t>Il est donc possible de :</w:t>
+      </w:r>
+    </w:p>
+    <w:p>
+      <w:pPr>
+        <w:pStyle w:val="Paragraphedeliste"/>
+        <w:numPr>
+          <w:ilvl w:val="0"/>
+          <w:numId w:val="1"/>
+        </w:numPr>
+      </w:pPr>
+      <w:r>
+        <w:t xml:space="preserve">Jouer  et gagner à une partie de </w:t>
+      </w:r>
+      <w:proofErr w:type="spellStart"/>
+      <w:r>
+        <w:t>Sokoban</w:t>
+      </w:r>
+      <w:proofErr w:type="spellEnd"/>
+    </w:p>
+    <w:p>
+      <w:pPr>
+        <w:pStyle w:val="Paragraphedeliste"/>
+        <w:numPr>
+          <w:ilvl w:val="0"/>
+          <w:numId w:val="1"/>
+        </w:numPr>
+      </w:pPr>
+      <w:r>
+        <w:t xml:space="preserve">Effectuer les actions Undo et </w:t>
+      </w:r>
+      <w:proofErr w:type="spellStart"/>
+      <w:r>
+        <w:t>Redo</w:t>
+      </w:r>
+      <w:proofErr w:type="spellEnd"/>
+    </w:p>
+    <w:p>
+      <w:pPr>
+        <w:pStyle w:val="Paragraphedeliste"/>
+        <w:numPr>
+          <w:ilvl w:val="0"/>
+          <w:numId w:val="1"/>
+        </w:numPr>
+      </w:pPr>
+      <w:r>
+        <w:t>Voir le nombre de coups et le nombre de poussées de caisses</w:t>
+      </w:r>
+    </w:p>
+    <w:p>
+      <w:pPr>
+        <w:pStyle w:val="Paragraphedeliste"/>
+        <w:numPr>
+          <w:ilvl w:val="0"/>
+          <w:numId w:val="1"/>
+        </w:numPr>
+      </w:pPr>
+      <w:r>
+        <w:t>(Rejouer les actions effectuées lors d’une partie)</w:t>
+      </w:r>
+    </w:p>
+    <w:p>
+      <w:pPr>
+        <w:pStyle w:val="Paragraphedeliste"/>
+        <w:numPr>
+          <w:ilvl w:val="0"/>
+          <w:numId w:val="1"/>
+        </w:numPr>
+      </w:pPr>
+      <w:r>
+        <w:t>Sélectionner  le tableau suivant ou précédant</w:t>
+      </w:r>
+    </w:p>
+    <w:p>
+      <w:pPr>
+        <w:pStyle w:val="Paragraphedeliste"/>
+        <w:numPr>
+          <w:ilvl w:val="0"/>
+          <w:numId w:val="1"/>
+        </w:numPr>
+      </w:pPr>
+      <w:r>
+        <w:t xml:space="preserve">Charger un ensemble de tableaux au format </w:t>
+      </w:r>
+      <w:proofErr w:type="spellStart"/>
+      <w:r>
+        <w:t>xsb</w:t>
+      </w:r>
+      <w:proofErr w:type="spellEnd"/>
+      <w:r>
+        <w:t xml:space="preserve"> </w:t>
+      </w:r>
+      <w:r>
+        <w:t xml:space="preserve"> </w:t>
+      </w:r>
+    </w:p>
+    <w:p/>
+    <w:p>
+      <w:r>
+        <w:t>Remarques :</w:t>
+      </w:r>
+    </w:p>
+    <w:p>
+      <w:pPr>
+        <w:pStyle w:val="Paragraphedeliste"/>
+        <w:numPr>
+          <w:ilvl w:val="0"/>
+          <w:numId w:val="1"/>
+        </w:numPr>
+      </w:pPr>
+      <w:r>
+        <w:t xml:space="preserve">ATTENTION : tous les tableaux doivent se trouver dans le même fichier </w:t>
+      </w:r>
+      <w:proofErr w:type="spellStart"/>
+      <w:r>
+        <w:t>xsb</w:t>
+      </w:r>
+      <w:proofErr w:type="spellEnd"/>
+    </w:p>
+    <w:p>
+      <w:pPr>
+        <w:pStyle w:val="Paragraphedeliste"/>
+        <w:numPr>
+          <w:ilvl w:val="0"/>
+          <w:numId w:val="1"/>
+        </w:numPr>
+      </w:pPr>
+      <w:r>
+        <w:t>Lors de la lecture de fichier, le plateau de jeu est pivoter, mais cela ne change pas les composants du niveau</w:t>
+      </w:r>
+    </w:p>
+    <w:p>
+      <w:pPr>
+        <w:pStyle w:val="Paragraphedeliste"/>
+        <w:numPr>
+          <w:ilvl w:val="0"/>
+          <w:numId w:val="1"/>
+        </w:numPr>
+      </w:pPr>
+      <w:r>
+        <w:t xml:space="preserve">Effectuer les actions Undo et </w:t>
+      </w:r>
+      <w:proofErr w:type="spellStart"/>
+      <w:r>
+        <w:t>Redo</w:t>
+      </w:r>
+      <w:proofErr w:type="spellEnd"/>
+      <w:r>
+        <w:t xml:space="preserve"> n’affectent pas les compteurs de coups et de poussées. Chaque coup est donc important !</w:t>
+      </w:r>
+    </w:p>
     <w:p/>
     <w:p/>
     <w:p/>
@@ -223,6 +365,51 @@
           <w:sz w:val="36"/>
           <w:szCs w:val="36"/>
         </w:rPr>
+        <w:t>Diagramme de classe</w:t>
+      </w:r>
+    </w:p>
+    <w:p/>
+    <w:p/>
+    <w:p/>
+    <w:p/>
+    <w:p/>
+    <w:p/>
+    <w:p/>
+    <w:p/>
+    <w:p/>
+    <w:p/>
+    <w:p/>
+    <w:p/>
+    <w:p/>
+    <w:p/>
+    <w:p/>
+    <w:p/>
+    <w:p/>
+    <w:p/>
+    <w:p/>
+    <w:p/>
+    <w:p/>
+    <w:p/>
+    <w:p/>
+    <w:p/>
+    <w:p/>
+    <w:p/>
+    <w:p>
+      <w:pPr>
+        <w:pStyle w:val="Citationintense"/>
+        <w:jc w:val="center"/>
+        <w:rPr>
+          <w:rStyle w:val="Emphaseintense"/>
+          <w:sz w:val="36"/>
+          <w:szCs w:val="36"/>
+        </w:rPr>
+      </w:pPr>
+      <w:r>
+        <w:rPr>
+          <w:rStyle w:val="Emphaseintense"/>
+          <w:sz w:val="36"/>
+          <w:szCs w:val="36"/>
+        </w:rPr>
         <w:t>Patrons de conceptions</w:t>
       </w:r>
     </w:p>
@@ -683,38 +870,6 @@
           <w:szCs w:val="24"/>
         </w:rPr>
       </w:pPr>
-    </w:p>
-    <w:p>
-      <w:pPr>
-        <w:ind w:firstLine="708"/>
-        <w:rPr>
-          <w:sz w:val="24"/>
-          <w:szCs w:val="24"/>
-        </w:rPr>
-      </w:pPr>
-      <w:r>
-        <w:rPr>
-          <w:sz w:val="24"/>
-          <w:szCs w:val="24"/>
-        </w:rPr>
-        <w:t xml:space="preserve">Le </w:t>
-      </w:r>
-      <w:r>
-        <w:rPr>
-          <w:b/>
-          <w:i/>
-          <w:sz w:val="24"/>
-          <w:szCs w:val="24"/>
-        </w:rPr>
-        <w:t xml:space="preserve">Pattern Fabrique </w:t>
-      </w:r>
-      <w:r>
-        <w:rPr>
-          <w:sz w:val="24"/>
-          <w:szCs w:val="24"/>
-        </w:rPr>
-        <w:t>est utilisé afin de construire de nouveaux plateaux de jeux depuis des fichiers XSB.</w:t>
-      </w:r>
     </w:p>
     <w:sectPr>
       <w:pgSz w:w="11906" w:h="16838" w:code="9"/>
@@ -724,6 +879,126 @@
     </w:sectPr>
   </w:body>
 </w:document>
+</file>
+
+<file path=word/numbering.xml><?xml version="1.0" encoding="utf-8"?>
+<w:numbering xmlns:wpc="http://schemas.microsoft.com/office/word/2010/wordprocessingCanvas" xmlns:mc="http://schemas.openxmlformats.org/markup-compatibility/2006" xmlns:o="urn:schemas-microsoft-com:office:office" xmlns:r="http://schemas.openxmlformats.org/officeDocument/2006/relationships" xmlns:m="http://schemas.openxmlformats.org/officeDocument/2006/math" xmlns:v="urn:schemas-microsoft-com:vml" xmlns:wp14="http://schemas.microsoft.com/office/word/2010/wordprocessingDrawing" xmlns:wp="http://schemas.openxmlformats.org/drawingml/2006/wordprocessingDrawing" xmlns:w10="urn:schemas-microsoft-com:office:word" xmlns:w="http://schemas.openxmlformats.org/wordprocessingml/2006/main" xmlns:w14="http://schemas.microsoft.com/office/word/2010/wordml" xmlns:wpg="http://schemas.microsoft.com/office/word/2010/wordprocessingGroup" xmlns:wpi="http://schemas.microsoft.com/office/word/2010/wordprocessingInk" xmlns:wne="http://schemas.microsoft.com/office/word/2006/wordml" xmlns:wps="http://schemas.microsoft.com/office/word/2010/wordprocessingShape" mc:Ignorable="w14 wp14">
+  <w:abstractNum w:abstractNumId="0">
+    <w:nsid w:val="74CF0075"/>
+    <w:multiLevelType w:val="hybridMultilevel"/>
+    <w:tmpl w:val="74EAB020"/>
+    <w:lvl w:ilvl="0" w:tplc="BE567C98">
+      <w:numFmt w:val="bullet"/>
+      <w:lvlText w:val="-"/>
+      <w:lvlJc w:val="left"/>
+      <w:pPr>
+        <w:ind w:left="1065" w:hanging="360"/>
+      </w:pPr>
+      <w:rPr>
+        <w:rFonts w:ascii="Calibri" w:eastAsiaTheme="minorHAnsi" w:hAnsi="Calibri" w:cstheme="minorBidi" w:hint="default"/>
+      </w:rPr>
+    </w:lvl>
+    <w:lvl w:ilvl="1" w:tplc="040C0003" w:tentative="1">
+      <w:start w:val="1"/>
+      <w:numFmt w:val="bullet"/>
+      <w:lvlText w:val="o"/>
+      <w:lvlJc w:val="left"/>
+      <w:pPr>
+        <w:ind w:left="1785" w:hanging="360"/>
+      </w:pPr>
+      <w:rPr>
+        <w:rFonts w:ascii="Courier New" w:hAnsi="Courier New" w:cs="Courier New" w:hint="default"/>
+      </w:rPr>
+    </w:lvl>
+    <w:lvl w:ilvl="2" w:tplc="040C0005" w:tentative="1">
+      <w:start w:val="1"/>
+      <w:numFmt w:val="bullet"/>
+      <w:lvlText w:val=""/>
+      <w:lvlJc w:val="left"/>
+      <w:pPr>
+        <w:ind w:left="2505" w:hanging="360"/>
+      </w:pPr>
+      <w:rPr>
+        <w:rFonts w:ascii="Wingdings" w:hAnsi="Wingdings" w:hint="default"/>
+      </w:rPr>
+    </w:lvl>
+    <w:lvl w:ilvl="3" w:tplc="040C0001" w:tentative="1">
+      <w:start w:val="1"/>
+      <w:numFmt w:val="bullet"/>
+      <w:lvlText w:val=""/>
+      <w:lvlJc w:val="left"/>
+      <w:pPr>
+        <w:ind w:left="3225" w:hanging="360"/>
+      </w:pPr>
+      <w:rPr>
+        <w:rFonts w:ascii="Symbol" w:hAnsi="Symbol" w:hint="default"/>
+      </w:rPr>
+    </w:lvl>
+    <w:lvl w:ilvl="4" w:tplc="040C0003" w:tentative="1">
+      <w:start w:val="1"/>
+      <w:numFmt w:val="bullet"/>
+      <w:lvlText w:val="o"/>
+      <w:lvlJc w:val="left"/>
+      <w:pPr>
+        <w:ind w:left="3945" w:hanging="360"/>
+      </w:pPr>
+      <w:rPr>
+        <w:rFonts w:ascii="Courier New" w:hAnsi="Courier New" w:cs="Courier New" w:hint="default"/>
+      </w:rPr>
+    </w:lvl>
+    <w:lvl w:ilvl="5" w:tplc="040C0005" w:tentative="1">
+      <w:start w:val="1"/>
+      <w:numFmt w:val="bullet"/>
+      <w:lvlText w:val=""/>
+      <w:lvlJc w:val="left"/>
+      <w:pPr>
+        <w:ind w:left="4665" w:hanging="360"/>
+      </w:pPr>
+      <w:rPr>
+        <w:rFonts w:ascii="Wingdings" w:hAnsi="Wingdings" w:hint="default"/>
+      </w:rPr>
+    </w:lvl>
+    <w:lvl w:ilvl="6" w:tplc="040C0001" w:tentative="1">
+      <w:start w:val="1"/>
+      <w:numFmt w:val="bullet"/>
+      <w:lvlText w:val=""/>
+      <w:lvlJc w:val="left"/>
+      <w:pPr>
+        <w:ind w:left="5385" w:hanging="360"/>
+      </w:pPr>
+      <w:rPr>
+        <w:rFonts w:ascii="Symbol" w:hAnsi="Symbol" w:hint="default"/>
+      </w:rPr>
+    </w:lvl>
+    <w:lvl w:ilvl="7" w:tplc="040C0003" w:tentative="1">
+      <w:start w:val="1"/>
+      <w:numFmt w:val="bullet"/>
+      <w:lvlText w:val="o"/>
+      <w:lvlJc w:val="left"/>
+      <w:pPr>
+        <w:ind w:left="6105" w:hanging="360"/>
+      </w:pPr>
+      <w:rPr>
+        <w:rFonts w:ascii="Courier New" w:hAnsi="Courier New" w:cs="Courier New" w:hint="default"/>
+      </w:rPr>
+    </w:lvl>
+    <w:lvl w:ilvl="8" w:tplc="040C0005" w:tentative="1">
+      <w:start w:val="1"/>
+      <w:numFmt w:val="bullet"/>
+      <w:lvlText w:val=""/>
+      <w:lvlJc w:val="left"/>
+      <w:pPr>
+        <w:ind w:left="6825" w:hanging="360"/>
+      </w:pPr>
+      <w:rPr>
+        <w:rFonts w:ascii="Wingdings" w:hAnsi="Wingdings" w:hint="default"/>
+      </w:rPr>
+    </w:lvl>
+  </w:abstractNum>
+  <w:num w:numId="1">
+    <w:abstractNumId w:val="0"/>
+  </w:num>
+</w:numbering>
 </file>
 
 <file path=word/styles.xml><?xml version="1.0" encoding="utf-8"?>
@@ -1978,7 +2253,7 @@
 </file>
 
 <file path=customXml/itemProps1.xml><?xml version="1.0" encoding="utf-8"?>
-<ds:datastoreItem xmlns:ds="http://schemas.openxmlformats.org/officeDocument/2006/customXml" ds:itemID="{E398DE71-7E3D-42E3-93EC-76249354AB1F}">
+<ds:datastoreItem xmlns:ds="http://schemas.openxmlformats.org/officeDocument/2006/customXml" ds:itemID="{70457DF0-8575-43BB-B9AA-42D86875957F}">
   <ds:schemaRefs>
     <ds:schemaRef ds:uri="http://schemas.openxmlformats.org/officeDocument/2006/bibliography"/>
   </ds:schemaRefs>

</xml_diff>

<commit_message>
Manque que le diagramme
</commit_message>
<xml_diff>
--- a/Rapport Sokoban.docx
+++ b/Rapport Sokoban.docx
@@ -240,8 +240,13 @@
         </w:numPr>
       </w:pPr>
       <w:r>
-        <w:t>(Rejouer les actions effectuées lors d’une partie)</w:t>
-      </w:r>
+        <w:t>Rejouer les actio</w:t>
+      </w:r>
+      <w:r>
+        <w:t>ns effectuées lors d’une partie</w:t>
+      </w:r>
+      <w:bookmarkStart w:id="0" w:name="_GoBack"/>
+      <w:bookmarkEnd w:id="0"/>
     </w:p>
     <w:p>
       <w:pPr>
@@ -322,7 +327,10 @@
         </w:numPr>
       </w:pPr>
       <w:r>
-        <w:t xml:space="preserve">Effectuer les actions Undo et </w:t>
+        <w:t xml:space="preserve">Effectuer les actions </w:t>
+      </w:r>
+      <w:r>
+        <w:t xml:space="preserve">Undo et </w:t>
       </w:r>
       <w:proofErr w:type="spellStart"/>
       <w:r>
@@ -330,24 +338,24 @@
       </w:r>
       <w:proofErr w:type="spellEnd"/>
       <w:r>
-        <w:t xml:space="preserve"> n’affectent pas les compteurs de coups et de poussées. Chaque coup est donc important !</w:t>
-      </w:r>
-    </w:p>
-    <w:p/>
-    <w:p/>
-    <w:p/>
-    <w:p/>
-    <w:p/>
-    <w:p/>
-    <w:p/>
-    <w:p/>
-    <w:p/>
-    <w:p/>
-    <w:p/>
-    <w:p>
-      <w:bookmarkStart w:id="0" w:name="_GoBack"/>
-      <w:bookmarkEnd w:id="0"/>
-    </w:p>
+        <w:t xml:space="preserve"> affecte le compteur de coups mais pas celui de poussées</w:t>
+      </w:r>
+      <w:r>
+        <w:t xml:space="preserve">. </w:t>
+      </w:r>
+    </w:p>
+    <w:p/>
+    <w:p/>
+    <w:p/>
+    <w:p/>
+    <w:p/>
+    <w:p/>
+    <w:p/>
+    <w:p/>
+    <w:p/>
+    <w:p/>
+    <w:p/>
+    <w:p/>
     <w:p/>
     <w:p>
       <w:pPr>
@@ -542,7 +550,37 @@
           <w:sz w:val="24"/>
           <w:szCs w:val="24"/>
         </w:rPr>
-        <w:t xml:space="preserve"> (pour compter le nombre de fois ou un coup à engendrer un déplacement de caisse) et </w:t>
+        <w:t xml:space="preserve"> (pour compter le nombre de fois ou un coup à engendrer un déplacement de caisse)</w:t>
+      </w:r>
+      <w:r>
+        <w:rPr>
+          <w:sz w:val="24"/>
+          <w:szCs w:val="24"/>
+        </w:rPr>
+        <w:t xml:space="preserve">, </w:t>
+      </w:r>
+      <w:proofErr w:type="spellStart"/>
+      <w:r>
+        <w:rPr>
+          <w:sz w:val="24"/>
+          <w:szCs w:val="24"/>
+        </w:rPr>
+        <w:t>ModeleWorlds</w:t>
+      </w:r>
+      <w:proofErr w:type="spellEnd"/>
+      <w:r>
+        <w:rPr>
+          <w:sz w:val="24"/>
+          <w:szCs w:val="24"/>
+        </w:rPr>
+        <w:t xml:space="preserve"> (pour charger les plateaux de jeux)</w:t>
+      </w:r>
+      <w:r>
+        <w:rPr>
+          <w:sz w:val="24"/>
+          <w:szCs w:val="24"/>
+        </w:rPr>
+        <w:t xml:space="preserve"> et </w:t>
       </w:r>
       <w:proofErr w:type="spellStart"/>
       <w:r>
@@ -2253,7 +2291,7 @@
 </file>
 
 <file path=customXml/itemProps1.xml><?xml version="1.0" encoding="utf-8"?>
-<ds:datastoreItem xmlns:ds="http://schemas.openxmlformats.org/officeDocument/2006/customXml" ds:itemID="{70457DF0-8575-43BB-B9AA-42D86875957F}">
+<ds:datastoreItem xmlns:ds="http://schemas.openxmlformats.org/officeDocument/2006/customXml" ds:itemID="{CC330678-2D29-449F-87B7-F998276BF50A}">
   <ds:schemaRefs>
     <ds:schemaRef ds:uri="http://schemas.openxmlformats.org/officeDocument/2006/bibliography"/>
   </ds:schemaRefs>

</xml_diff>